<commit_message>
Adding Todos in table via form
</commit_message>
<xml_diff>
--- a/Flask TODO App/Flask_start.docx
+++ b/Flask TODO App/Flask_start.docx
@@ -72,7 +72,7 @@
         </w:numPr>
       </w:pPr>
       <w:r>
-        <w:t>create “apps.py” it can be anything name.</w:t>
+        <w:t>create “app.py” it can be anything name.</w:t>
       </w:r>
     </w:p>
     <w:p>
@@ -142,6 +142,423 @@
           <w:ilvl w:val="0"/>
           <w:numId w:val="2"/>
         </w:numPr>
+      </w:pPr>
+      <w:r>
+        <w:t>Create class for database</w:t>
+      </w:r>
+    </w:p>
+    <w:p>
+      <w:pPr>
+        <w:pStyle w:val="ListParagraph"/>
+        <w:numPr>
+          <w:ilvl w:val="0"/>
+          <w:numId w:val="2"/>
+        </w:numPr>
+      </w:pPr>
+      <w:r>
+        <w:t>Open python shell in terminal</w:t>
+      </w:r>
+    </w:p>
+    <w:p>
+      <w:pPr>
+        <w:pStyle w:val="ListParagraph"/>
+        <w:numPr>
+          <w:ilvl w:val="1"/>
+          <w:numId w:val="2"/>
+        </w:numPr>
+      </w:pPr>
+      <w:r>
+        <w:t xml:space="preserve">from apps import </w:t>
+      </w:r>
+      <w:proofErr w:type="spellStart"/>
+      <w:r>
+        <w:t>db</w:t>
+      </w:r>
+      <w:proofErr w:type="spellEnd"/>
+    </w:p>
+    <w:p>
+      <w:pPr>
+        <w:pStyle w:val="ListParagraph"/>
+        <w:numPr>
+          <w:ilvl w:val="1"/>
+          <w:numId w:val="2"/>
+        </w:numPr>
+      </w:pPr>
+      <w:proofErr w:type="spellStart"/>
+      <w:r>
+        <w:t>db.create_all</w:t>
+      </w:r>
+      <w:proofErr w:type="spellEnd"/>
+      <w:r>
+        <w:t>()</w:t>
+      </w:r>
+    </w:p>
+    <w:p>
+      <w:pPr>
+        <w:rPr>
+          <w:b/>
+          <w:bCs/>
+          <w:sz w:val="28"/>
+          <w:szCs w:val="28"/>
+        </w:rPr>
+      </w:pPr>
+      <w:r>
+        <w:rPr>
+          <w:b/>
+          <w:bCs/>
+          <w:sz w:val="28"/>
+          <w:szCs w:val="28"/>
+        </w:rPr>
+        <w:t xml:space="preserve">Similar Points </w:t>
+      </w:r>
+      <w:r>
+        <w:rPr>
+          <w:b/>
+          <w:bCs/>
+          <w:sz w:val="28"/>
+          <w:szCs w:val="28"/>
+        </w:rPr>
+        <w:t>in</w:t>
+      </w:r>
+      <w:r>
+        <w:rPr>
+          <w:b/>
+          <w:bCs/>
+          <w:sz w:val="28"/>
+          <w:szCs w:val="28"/>
+        </w:rPr>
+        <w:t xml:space="preserve"> d</w:t>
+      </w:r>
+      <w:r>
+        <w:rPr>
+          <w:b/>
+          <w:bCs/>
+          <w:sz w:val="28"/>
+          <w:szCs w:val="28"/>
+        </w:rPr>
+        <w:t>-</w:t>
+      </w:r>
+      <w:proofErr w:type="spellStart"/>
+      <w:r>
+        <w:rPr>
+          <w:b/>
+          <w:bCs/>
+          <w:sz w:val="28"/>
+          <w:szCs w:val="28"/>
+        </w:rPr>
+        <w:t>jango</w:t>
+      </w:r>
+      <w:proofErr w:type="spellEnd"/>
+      <w:r>
+        <w:rPr>
+          <w:b/>
+          <w:bCs/>
+          <w:sz w:val="28"/>
+          <w:szCs w:val="28"/>
+        </w:rPr>
+        <w:t>:</w:t>
+      </w:r>
+    </w:p>
+    <w:p>
+      <w:pPr>
+        <w:spacing w:after="0" w:line="285" w:lineRule="atLeast"/>
+        <w:rPr>
+          <w:rFonts w:ascii="Consolas" w:eastAsia="Times New Roman" w:hAnsi="Consolas" w:cs="Times New Roman"/>
+          <w:color w:val="000000" w:themeColor="text1"/>
+          <w:sz w:val="21"/>
+          <w:szCs w:val="21"/>
+        </w:rPr>
+      </w:pPr>
+      <w:r>
+        <w:rPr>
+          <w:rFonts w:ascii="Consolas" w:eastAsia="Times New Roman" w:hAnsi="Consolas" w:cs="Times New Roman"/>
+          <w:color w:val="000000" w:themeColor="text1"/>
+          <w:sz w:val="21"/>
+          <w:szCs w:val="21"/>
+        </w:rPr>
+        <w:t>@app.route("/", methods=['GET', 'POST'])</w:t>
+      </w:r>
+    </w:p>
+    <w:p>
+      <w:pPr>
+        <w:spacing w:after="0" w:line="285" w:lineRule="atLeast"/>
+        <w:rPr>
+          <w:rFonts w:ascii="Consolas" w:eastAsia="Times New Roman" w:hAnsi="Consolas" w:cs="Times New Roman"/>
+          <w:color w:val="000000" w:themeColor="text1"/>
+          <w:sz w:val="21"/>
+          <w:szCs w:val="21"/>
+        </w:rPr>
+      </w:pPr>
+      <w:r>
+        <w:rPr>
+          <w:rFonts w:ascii="Consolas" w:eastAsia="Times New Roman" w:hAnsi="Consolas" w:cs="Times New Roman"/>
+          <w:color w:val="000000" w:themeColor="text1"/>
+          <w:sz w:val="21"/>
+          <w:szCs w:val="21"/>
+        </w:rPr>
+        <w:t xml:space="preserve">def </w:t>
+      </w:r>
+      <w:proofErr w:type="spellStart"/>
+      <w:r>
+        <w:rPr>
+          <w:rFonts w:ascii="Consolas" w:eastAsia="Times New Roman" w:hAnsi="Consolas" w:cs="Times New Roman"/>
+          <w:color w:val="000000" w:themeColor="text1"/>
+          <w:sz w:val="21"/>
+          <w:szCs w:val="21"/>
+        </w:rPr>
+        <w:t>hello_world</w:t>
+      </w:r>
+      <w:proofErr w:type="spellEnd"/>
+      <w:r>
+        <w:rPr>
+          <w:rFonts w:ascii="Consolas" w:eastAsia="Times New Roman" w:hAnsi="Consolas" w:cs="Times New Roman"/>
+          <w:color w:val="000000" w:themeColor="text1"/>
+          <w:sz w:val="21"/>
+          <w:szCs w:val="21"/>
+        </w:rPr>
+        <w:t>():</w:t>
+      </w:r>
+    </w:p>
+    <w:p>
+      <w:pPr>
+        <w:spacing w:after="0" w:line="285" w:lineRule="atLeast"/>
+        <w:rPr>
+          <w:rFonts w:ascii="Consolas" w:eastAsia="Times New Roman" w:hAnsi="Consolas" w:cs="Times New Roman"/>
+          <w:color w:val="000000" w:themeColor="text1"/>
+          <w:sz w:val="21"/>
+          <w:szCs w:val="21"/>
+        </w:rPr>
+      </w:pPr>
+      <w:r>
+        <w:rPr>
+          <w:rFonts w:ascii="Consolas" w:eastAsia="Times New Roman" w:hAnsi="Consolas" w:cs="Times New Roman"/>
+          <w:color w:val="000000" w:themeColor="text1"/>
+          <w:sz w:val="21"/>
+          <w:szCs w:val="21"/>
+        </w:rPr>
+        <w:t xml:space="preserve">    if </w:t>
+      </w:r>
+      <w:proofErr w:type="spellStart"/>
+      <w:r>
+        <w:rPr>
+          <w:rFonts w:ascii="Consolas" w:eastAsia="Times New Roman" w:hAnsi="Consolas" w:cs="Times New Roman"/>
+          <w:color w:val="000000" w:themeColor="text1"/>
+          <w:sz w:val="21"/>
+          <w:szCs w:val="21"/>
+        </w:rPr>
+        <w:t>request.method</w:t>
+      </w:r>
+      <w:proofErr w:type="spellEnd"/>
+      <w:r>
+        <w:rPr>
+          <w:rFonts w:ascii="Consolas" w:eastAsia="Times New Roman" w:hAnsi="Consolas" w:cs="Times New Roman"/>
+          <w:color w:val="000000" w:themeColor="text1"/>
+          <w:sz w:val="21"/>
+          <w:szCs w:val="21"/>
+        </w:rPr>
+        <w:t xml:space="preserve"> == "POST":</w:t>
+      </w:r>
+    </w:p>
+    <w:p>
+      <w:pPr>
+        <w:spacing w:after="0" w:line="285" w:lineRule="atLeast"/>
+        <w:rPr>
+          <w:rFonts w:ascii="Consolas" w:eastAsia="Times New Roman" w:hAnsi="Consolas" w:cs="Times New Roman"/>
+          <w:color w:val="000000" w:themeColor="text1"/>
+          <w:sz w:val="21"/>
+          <w:szCs w:val="21"/>
+        </w:rPr>
+      </w:pPr>
+      <w:r>
+        <w:rPr>
+          <w:rFonts w:ascii="Consolas" w:eastAsia="Times New Roman" w:hAnsi="Consolas" w:cs="Times New Roman"/>
+          <w:color w:val="000000" w:themeColor="text1"/>
+          <w:sz w:val="21"/>
+          <w:szCs w:val="21"/>
+        </w:rPr>
+        <w:t xml:space="preserve">        </w:t>
+      </w:r>
+      <w:proofErr w:type="spellStart"/>
+      <w:r>
+        <w:rPr>
+          <w:rFonts w:ascii="Consolas" w:eastAsia="Times New Roman" w:hAnsi="Consolas" w:cs="Times New Roman"/>
+          <w:color w:val="000000" w:themeColor="text1"/>
+          <w:sz w:val="21"/>
+          <w:szCs w:val="21"/>
+        </w:rPr>
+        <w:t>add_todo</w:t>
+      </w:r>
+      <w:proofErr w:type="spellEnd"/>
+      <w:r>
+        <w:rPr>
+          <w:rFonts w:ascii="Consolas" w:eastAsia="Times New Roman" w:hAnsi="Consolas" w:cs="Times New Roman"/>
+          <w:color w:val="000000" w:themeColor="text1"/>
+          <w:sz w:val="21"/>
+          <w:szCs w:val="21"/>
+        </w:rPr>
+        <w:t xml:space="preserve"> = </w:t>
+      </w:r>
+      <w:proofErr w:type="spellStart"/>
+      <w:r>
+        <w:rPr>
+          <w:rFonts w:ascii="Consolas" w:eastAsia="Times New Roman" w:hAnsi="Consolas" w:cs="Times New Roman"/>
+          <w:color w:val="000000" w:themeColor="text1"/>
+          <w:sz w:val="21"/>
+          <w:szCs w:val="21"/>
+        </w:rPr>
+        <w:t>request.form</w:t>
+      </w:r>
+      <w:proofErr w:type="spellEnd"/>
+      <w:r>
+        <w:rPr>
+          <w:rFonts w:ascii="Consolas" w:eastAsia="Times New Roman" w:hAnsi="Consolas" w:cs="Times New Roman"/>
+          <w:color w:val="000000" w:themeColor="text1"/>
+          <w:sz w:val="21"/>
+          <w:szCs w:val="21"/>
+        </w:rPr>
+        <w:t>['</w:t>
+      </w:r>
+      <w:proofErr w:type="spellStart"/>
+      <w:r>
+        <w:rPr>
+          <w:rFonts w:ascii="Consolas" w:eastAsia="Times New Roman" w:hAnsi="Consolas" w:cs="Times New Roman"/>
+          <w:color w:val="000000" w:themeColor="text1"/>
+          <w:sz w:val="21"/>
+          <w:szCs w:val="21"/>
+        </w:rPr>
+        <w:t>add_todo</w:t>
+      </w:r>
+      <w:proofErr w:type="spellEnd"/>
+      <w:r>
+        <w:rPr>
+          <w:rFonts w:ascii="Consolas" w:eastAsia="Times New Roman" w:hAnsi="Consolas" w:cs="Times New Roman"/>
+          <w:color w:val="000000" w:themeColor="text1"/>
+          <w:sz w:val="21"/>
+          <w:szCs w:val="21"/>
+        </w:rPr>
+        <w:t>']</w:t>
+      </w:r>
+    </w:p>
+    <w:p>
+      <w:pPr>
+        <w:spacing w:after="0" w:line="285" w:lineRule="atLeast"/>
+        <w:rPr>
+          <w:rFonts w:ascii="Consolas" w:eastAsia="Times New Roman" w:hAnsi="Consolas" w:cs="Times New Roman"/>
+          <w:color w:val="000000" w:themeColor="text1"/>
+          <w:sz w:val="21"/>
+          <w:szCs w:val="21"/>
+        </w:rPr>
+      </w:pPr>
+    </w:p>
+    <w:p>
+      <w:pPr>
+        <w:pStyle w:val="ListParagraph"/>
+        <w:numPr>
+          <w:ilvl w:val="0"/>
+          <w:numId w:val="2"/>
+        </w:numPr>
+        <w:spacing w:after="0" w:line="285" w:lineRule="atLeast"/>
+        <w:rPr>
+          <w:rFonts w:ascii="Consolas" w:eastAsia="Times New Roman" w:hAnsi="Consolas" w:cs="Times New Roman"/>
+          <w:color w:val="000000" w:themeColor="text1"/>
+          <w:sz w:val="21"/>
+          <w:szCs w:val="21"/>
+        </w:rPr>
+      </w:pPr>
+      <w:r>
+        <w:rPr>
+          <w:rFonts w:ascii="Consolas" w:eastAsia="Times New Roman" w:hAnsi="Consolas" w:cs="Times New Roman"/>
+          <w:color w:val="000000" w:themeColor="text1"/>
+          <w:sz w:val="21"/>
+          <w:szCs w:val="21"/>
+        </w:rPr>
+        <w:t xml:space="preserve">we have to give methods we are going to use in our methods, in </w:t>
+      </w:r>
+      <w:proofErr w:type="spellStart"/>
+      <w:r>
+        <w:rPr>
+          <w:rFonts w:ascii="Consolas" w:eastAsia="Times New Roman" w:hAnsi="Consolas" w:cs="Times New Roman"/>
+          <w:color w:val="000000" w:themeColor="text1"/>
+          <w:sz w:val="21"/>
+          <w:szCs w:val="21"/>
+        </w:rPr>
+        <w:t>app.route</w:t>
+      </w:r>
+      <w:proofErr w:type="spellEnd"/>
+    </w:p>
+    <w:p>
+      <w:pPr>
+        <w:pStyle w:val="ListParagraph"/>
+        <w:numPr>
+          <w:ilvl w:val="0"/>
+          <w:numId w:val="2"/>
+        </w:numPr>
+        <w:spacing w:after="0" w:line="285" w:lineRule="atLeast"/>
+        <w:rPr>
+          <w:rFonts w:ascii="Consolas" w:eastAsia="Times New Roman" w:hAnsi="Consolas" w:cs="Times New Roman"/>
+          <w:color w:val="000000" w:themeColor="text1"/>
+          <w:sz w:val="21"/>
+          <w:szCs w:val="21"/>
+        </w:rPr>
+      </w:pPr>
+      <w:r>
+        <w:rPr>
+          <w:rFonts w:ascii="Consolas" w:eastAsia="Times New Roman" w:hAnsi="Consolas" w:cs="Times New Roman"/>
+          <w:color w:val="000000" w:themeColor="text1"/>
+          <w:sz w:val="21"/>
+          <w:szCs w:val="21"/>
+        </w:rPr>
+        <w:t>we are usi</w:t>
+      </w:r>
+      <w:r>
+        <w:rPr>
+          <w:rFonts w:ascii="Consolas" w:eastAsia="Times New Roman" w:hAnsi="Consolas" w:cs="Times New Roman"/>
+          <w:color w:val="000000" w:themeColor="text1"/>
+          <w:sz w:val="21"/>
+          <w:szCs w:val="21"/>
+        </w:rPr>
+        <w:t>n</w:t>
+      </w:r>
+      <w:r>
+        <w:rPr>
+          <w:rFonts w:ascii="Consolas" w:eastAsia="Times New Roman" w:hAnsi="Consolas" w:cs="Times New Roman"/>
+          <w:color w:val="000000" w:themeColor="text1"/>
+          <w:sz w:val="21"/>
+          <w:szCs w:val="21"/>
+        </w:rPr>
+        <w:t>g form instead POST or Get method to get the input field value</w:t>
+      </w:r>
+    </w:p>
+    <w:p>
+      <w:pPr>
+        <w:pStyle w:val="ListParagraph"/>
+        <w:numPr>
+          <w:ilvl w:val="0"/>
+          <w:numId w:val="2"/>
+        </w:numPr>
+        <w:spacing w:after="0" w:line="285" w:lineRule="atLeast"/>
+        <w:rPr>
+          <w:rFonts w:ascii="Consolas" w:eastAsia="Times New Roman" w:hAnsi="Consolas" w:cs="Times New Roman"/>
+          <w:color w:val="000000" w:themeColor="text1"/>
+          <w:sz w:val="21"/>
+          <w:szCs w:val="21"/>
+        </w:rPr>
+      </w:pPr>
+      <w:r>
+        <w:rPr>
+          <w:rFonts w:ascii="Consolas" w:eastAsia="Times New Roman" w:hAnsi="Consolas" w:cs="Times New Roman"/>
+          <w:color w:val="000000" w:themeColor="text1"/>
+          <w:sz w:val="21"/>
+          <w:szCs w:val="21"/>
+        </w:rPr>
+        <w:t>we have to import request here instead of passing it in method.</w:t>
+      </w:r>
+    </w:p>
+    <w:p/>
+    <w:p>
+      <w:pPr>
+        <w:pStyle w:val="ListParagraph"/>
+        <w:ind w:left="2520"/>
       </w:pPr>
     </w:p>
     <w:sectPr>
@@ -172,7 +589,7 @@
         <w:rFonts w:ascii="Calibri" w:eastAsiaTheme="minorHAnsi" w:hAnsi="Calibri" w:cs="Calibri" w:hint="default"/>
       </w:rPr>
     </w:lvl>
-    <w:lvl w:ilvl="1" w:tplc="04090003" w:tentative="1">
+    <w:lvl w:ilvl="1" w:tplc="04090003">
       <w:start w:val="1"/>
       <w:numFmt w:val="bullet"/>
       <w:lvlText w:val="o"/>

</xml_diff>